<commit_message>
link modification on presentations
</commit_message>
<xml_diff>
--- a/presentations/Get_started_windows_env.docx
+++ b/presentations/Get_started_windows_env.docx
@@ -172,8 +172,6 @@
         </w:rPr>
         <w:t>Install it</w:t>
       </w:r>
-      <w:bookmarkStart w:id="0" w:name="_GoBack"/>
-      <w:bookmarkEnd w:id="0"/>
     </w:p>
     <w:p>
       <w:pPr>
@@ -471,57 +469,138 @@
             <w:szCs w:val="20"/>
             <w:lang w:val="en-US" w:eastAsia="fr-FR"/>
           </w:rPr>
+          <w:t>https://github.com/turpaultn/Text_classification</w:t>
+        </w:r>
+      </w:hyperlink>
+      <w:r>
+        <w:rPr>
+          <w:rFonts w:ascii="Courier New" w:eastAsia="Times New Roman" w:hAnsi="Courier New" w:cs="Courier New"/>
+          <w:sz w:val="20"/>
+          <w:szCs w:val="20"/>
+          <w:lang w:val="en-US" w:eastAsia="fr-FR"/>
+        </w:rPr>
+        <w:t xml:space="preserve">   (public)</w:t>
+      </w:r>
+    </w:p>
+    <w:p>
+      <w:pPr>
+        <w:pStyle w:val="Paragraphedeliste"/>
+        <w:numPr>
+          <w:ilvl w:val="0"/>
+          <w:numId w:val="1"/>
+        </w:numPr>
+        <w:tabs>
+          <w:tab w:val="left" w:pos="916"/>
+          <w:tab w:val="left" w:pos="1832"/>
+          <w:tab w:val="left" w:pos="2748"/>
+          <w:tab w:val="left" w:pos="3664"/>
+          <w:tab w:val="left" w:pos="4580"/>
+          <w:tab w:val="left" w:pos="5496"/>
+          <w:tab w:val="left" w:pos="6412"/>
+          <w:tab w:val="left" w:pos="7328"/>
+          <w:tab w:val="left" w:pos="8244"/>
+          <w:tab w:val="left" w:pos="9160"/>
+          <w:tab w:val="left" w:pos="10076"/>
+          <w:tab w:val="left" w:pos="10992"/>
+          <w:tab w:val="left" w:pos="11908"/>
+          <w:tab w:val="left" w:pos="12824"/>
+          <w:tab w:val="left" w:pos="13740"/>
+          <w:tab w:val="left" w:pos="14656"/>
+        </w:tabs>
+        <w:spacing w:after="0" w:line="240" w:lineRule="auto"/>
+        <w:rPr>
+          <w:rStyle w:val="Lienhypertexte"/>
+          <w:rFonts w:ascii="Courier New" w:eastAsia="Times New Roman" w:hAnsi="Courier New" w:cs="Courier New"/>
+          <w:color w:val="auto"/>
+          <w:sz w:val="20"/>
+          <w:szCs w:val="20"/>
+          <w:u w:val="none"/>
+          <w:lang w:val="en-US" w:eastAsia="fr-FR"/>
+        </w:rPr>
+      </w:pPr>
+      <w:proofErr w:type="spellStart"/>
+      <w:r>
+        <w:rPr>
+          <w:rFonts w:ascii="Courier New" w:eastAsia="Times New Roman" w:hAnsi="Courier New" w:cs="Courier New"/>
+          <w:sz w:val="20"/>
+          <w:szCs w:val="20"/>
+          <w:lang w:val="en-US" w:eastAsia="fr-FR"/>
+        </w:rPr>
+        <w:t>git</w:t>
+      </w:r>
+      <w:proofErr w:type="spellEnd"/>
+      <w:r>
+        <w:rPr>
+          <w:rFonts w:ascii="Courier New" w:eastAsia="Times New Roman" w:hAnsi="Courier New" w:cs="Courier New"/>
+          <w:sz w:val="20"/>
+          <w:szCs w:val="20"/>
+          <w:lang w:val="en-US" w:eastAsia="fr-FR"/>
+        </w:rPr>
+        <w:t xml:space="preserve"> clone </w:t>
+      </w:r>
+      <w:hyperlink r:id="rId10" w:history="1">
+        <w:r>
+          <w:rPr>
+            <w:rStyle w:val="Lienhypertexte"/>
+            <w:rFonts w:ascii="Courier New" w:eastAsia="Times New Roman" w:hAnsi="Courier New" w:cs="Courier New"/>
+            <w:sz w:val="20"/>
+            <w:szCs w:val="20"/>
+            <w:lang w:val="en-US" w:eastAsia="fr-FR"/>
+          </w:rPr>
           <w:t>https://github.com/turpaultn/CnafSAXO.git</w:t>
         </w:r>
       </w:hyperlink>
-    </w:p>
-    <w:p>
-      <w:pPr>
-        <w:pStyle w:val="Sansinterligne"/>
-        <w:rPr>
-          <w:lang w:val="en-US"/>
-        </w:rPr>
-      </w:pPr>
-    </w:p>
-    <w:p>
-      <w:pPr>
-        <w:pStyle w:val="Sansinterligne"/>
-        <w:rPr>
-          <w:lang w:val="en-US"/>
-        </w:rPr>
-      </w:pPr>
-      <w:r>
-        <w:rPr>
-          <w:lang w:val="en-US"/>
-        </w:rPr>
-        <w:t xml:space="preserve">If you want to reproduce my project with </w:t>
-      </w:r>
-      <w:proofErr w:type="spellStart"/>
-      <w:r>
-        <w:rPr>
-          <w:lang w:val="en-US"/>
-        </w:rPr>
-        <w:t>Cnaf</w:t>
-      </w:r>
-      <w:proofErr w:type="spellEnd"/>
-      <w:r>
-        <w:rPr>
-          <w:lang w:val="en-US"/>
-        </w:rPr>
-        <w:t xml:space="preserve"> data, you can </w:t>
-      </w:r>
-      <w:r>
-        <w:rPr>
-          <w:lang w:val="en-US"/>
-        </w:rPr>
-        <w:t>download data folders in …</w:t>
-      </w:r>
-    </w:p>
-    <w:p>
-      <w:pPr>
-        <w:pStyle w:val="Sansinterligne"/>
-        <w:rPr>
-          <w:lang w:val="en-US"/>
+      <w:r>
+        <w:rPr>
+          <w:rStyle w:val="Lienhypertexte"/>
+          <w:rFonts w:ascii="Courier New" w:eastAsia="Times New Roman" w:hAnsi="Courier New" w:cs="Courier New"/>
+          <w:color w:val="auto"/>
+          <w:sz w:val="20"/>
+          <w:szCs w:val="20"/>
+          <w:u w:val="none"/>
+          <w:lang w:val="en-US" w:eastAsia="fr-FR"/>
+        </w:rPr>
+        <w:t xml:space="preserve"> </w:t>
+      </w:r>
+      <w:r>
+        <w:rPr>
+          <w:rStyle w:val="Lienhypertexte"/>
+          <w:rFonts w:ascii="Courier New" w:eastAsia="Times New Roman" w:hAnsi="Courier New" w:cs="Courier New"/>
+          <w:color w:val="auto"/>
+          <w:sz w:val="20"/>
+          <w:szCs w:val="20"/>
+          <w:u w:val="none"/>
+          <w:lang w:val="en-US" w:eastAsia="fr-FR"/>
+        </w:rPr>
+        <w:t xml:space="preserve">        (private)</w:t>
+      </w:r>
+    </w:p>
+    <w:p>
+      <w:pPr>
+        <w:tabs>
+          <w:tab w:val="left" w:pos="916"/>
+          <w:tab w:val="left" w:pos="1832"/>
+          <w:tab w:val="left" w:pos="2748"/>
+          <w:tab w:val="left" w:pos="3664"/>
+          <w:tab w:val="left" w:pos="4580"/>
+          <w:tab w:val="left" w:pos="5496"/>
+          <w:tab w:val="left" w:pos="6412"/>
+          <w:tab w:val="left" w:pos="7328"/>
+          <w:tab w:val="left" w:pos="8244"/>
+          <w:tab w:val="left" w:pos="9160"/>
+          <w:tab w:val="left" w:pos="10076"/>
+          <w:tab w:val="left" w:pos="10992"/>
+          <w:tab w:val="left" w:pos="11908"/>
+          <w:tab w:val="left" w:pos="12824"/>
+          <w:tab w:val="left" w:pos="13740"/>
+          <w:tab w:val="left" w:pos="14656"/>
+        </w:tabs>
+        <w:spacing w:after="0" w:line="240" w:lineRule="auto"/>
+        <w:rPr>
+          <w:rFonts w:ascii="Courier New" w:eastAsia="Times New Roman" w:hAnsi="Courier New" w:cs="Courier New"/>
+          <w:sz w:val="20"/>
+          <w:szCs w:val="20"/>
+          <w:lang w:val="en-US" w:eastAsia="fr-FR"/>
         </w:rPr>
       </w:pPr>
     </w:p>
@@ -589,6 +668,8 @@
         </w:rPr>
         <w:t xml:space="preserve">If you have multiple machines </w:t>
       </w:r>
+      <w:bookmarkStart w:id="0" w:name="_GoBack"/>
+      <w:bookmarkEnd w:id="0"/>
     </w:p>
     <w:p>
       <w:pPr>
@@ -647,7 +728,7 @@
         </w:rPr>
         <w:t xml:space="preserve">For dependencies (you can check on internet for the last updates </w:t>
       </w:r>
-      <w:hyperlink r:id="rId10" w:anchor="axzz4m40MXjmr" w:history="1">
+      <w:hyperlink r:id="rId11" w:anchor="axzz4m40MXjmr" w:history="1">
         <w:r>
           <w:rPr>
             <w:rStyle w:val="Lienhypertexte"/>
@@ -662,7 +743,7 @@
         </w:rPr>
         <w:t xml:space="preserve"> ) you need visual studio, at my time, it is VS 2015: </w:t>
       </w:r>
-      <w:hyperlink r:id="rId11" w:anchor="D0ADxefmaYEYWRmM.97" w:history="1">
+      <w:hyperlink r:id="rId12" w:anchor="D0ADxefmaYEYWRmM.97" w:history="1">
         <w:r>
           <w:rPr>
             <w:rStyle w:val="Lienhypertexte"/>
@@ -720,7 +801,7 @@
                     <pic:cNvPicPr/>
                   </pic:nvPicPr>
                   <pic:blipFill rotWithShape="1">
-                    <a:blip r:embed="rId12"/>
+                    <a:blip r:embed="rId13"/>
                     <a:srcRect l="57857" t="6800" r="795" b="28606"/>
                     <a:stretch/>
                   </pic:blipFill>
@@ -749,7 +830,7 @@
       </w:r>
     </w:p>
     <w:p>
-      <w:hyperlink r:id="rId13" w:history="1">
+      <w:hyperlink r:id="rId14" w:history="1">
         <w:r>
           <w:rPr>
             <w:rStyle w:val="Lienhypertexte"/>
@@ -851,7 +932,7 @@
           <w:lang w:val="en-US"/>
         </w:rPr>
       </w:pPr>
-      <w:hyperlink r:id="rId14" w:history="1">
+      <w:hyperlink r:id="rId15" w:history="1">
         <w:r>
           <w:rPr>
             <w:rStyle w:val="Lienhypertexte"/>
@@ -879,7 +960,7 @@
         </w:rPr>
         <w:t xml:space="preserve">I chose </w:t>
       </w:r>
-      <w:hyperlink r:id="rId15" w:anchor="a-collapseTwo" w:history="1">
+      <w:hyperlink r:id="rId16" w:anchor="a-collapseTwo" w:history="1">
         <w:r>
           <w:rPr>
             <w:rStyle w:val="Lienhypertexte"/>
@@ -924,7 +1005,7 @@
         </w:rPr>
         <w:t xml:space="preserve">And </w:t>
       </w:r>
-      <w:hyperlink r:id="rId16" w:history="1">
+      <w:hyperlink r:id="rId17" w:history="1">
         <w:proofErr w:type="spellStart"/>
         <w:r>
           <w:rPr>
@@ -985,7 +1066,7 @@
                     </pic:cNvPicPr>
                   </pic:nvPicPr>
                   <pic:blipFill>
-                    <a:blip r:embed="rId17">
+                    <a:blip r:embed="rId18">
                       <a:extLst>
                         <a:ext uri="{28A0092B-C50C-407E-A947-70E740481C1C}">
                           <a14:useLocalDpi xmlns:a14="http://schemas.microsoft.com/office/drawing/2010/main" val="0"/>
@@ -1076,7 +1157,7 @@
         </w:rPr>
         <w:t xml:space="preserve">ejected or unplugged”. Problem solved downloading the driver on the page: </w:t>
       </w:r>
-      <w:hyperlink r:id="rId18" w:history="1">
+      <w:hyperlink r:id="rId19" w:history="1">
         <w:r>
           <w:rPr>
             <w:rStyle w:val="Lienhypertexte"/>
@@ -1569,7 +1650,7 @@
         </w:rPr>
         <w:t xml:space="preserve">pip install --ignore-installed --upgrade </w:t>
       </w:r>
-      <w:hyperlink r:id="rId19" w:history="1">
+      <w:hyperlink r:id="rId20" w:history="1">
         <w:r>
           <w:rPr>
             <w:rStyle w:val="Lienhypertexte"/>
@@ -1622,7 +1703,7 @@
         </w:rPr>
         <w:t xml:space="preserve">pip install --ignore-installed --upgrade </w:t>
       </w:r>
-      <w:hyperlink r:id="rId20" w:history="1">
+      <w:hyperlink r:id="rId21" w:history="1">
         <w:r>
           <w:rPr>
             <w:rStyle w:val="Lienhypertexte"/>
@@ -1685,7 +1766,7 @@
         </w:rPr>
         <w:t xml:space="preserve">Go to </w:t>
       </w:r>
-      <w:hyperlink r:id="rId21" w:anchor="Windows" w:history="1">
+      <w:hyperlink r:id="rId22" w:anchor="Windows" w:history="1">
         <w:r>
           <w:rPr>
             <w:rStyle w:val="Lienhypertexte"/>
@@ -1757,7 +1838,7 @@
         </w:rPr>
         <w:t xml:space="preserve">: </w:t>
       </w:r>
-      <w:hyperlink r:id="rId22" w:history="1">
+      <w:hyperlink r:id="rId23" w:history="1">
         <w:r>
           <w:rPr>
             <w:rStyle w:val="Lienhypertexte"/>
@@ -1812,7 +1893,7 @@
         </w:rPr>
         <w:t xml:space="preserve">: </w:t>
       </w:r>
-      <w:hyperlink r:id="rId23" w:history="1">
+      <w:hyperlink r:id="rId24" w:history="1">
         <w:r>
           <w:rPr>
             <w:rStyle w:val="Lienhypertexte"/>
@@ -1883,7 +1964,7 @@
         </w:rPr>
         <w:t xml:space="preserve"> and install it from their website: </w:t>
       </w:r>
-      <w:hyperlink r:id="rId24" w:history="1">
+      <w:hyperlink r:id="rId25" w:history="1">
         <w:r>
           <w:rPr>
             <w:rStyle w:val="Lienhypertexte"/>
@@ -2501,7 +2582,7 @@
                     <pic:cNvPicPr/>
                   </pic:nvPicPr>
                   <pic:blipFill>
-                    <a:blip r:embed="rId25" cstate="print">
+                    <a:blip r:embed="rId26" cstate="print">
                       <a:extLst>
                         <a:ext uri="{28A0092B-C50C-407E-A947-70E740481C1C}">
                           <a14:useLocalDpi xmlns:a14="http://schemas.microsoft.com/office/drawing/2010/main" val="0"/>

</xml_diff>

<commit_message>
Model_files and Processed_files folders
</commit_message>
<xml_diff>
--- a/presentations/Get_started_windows_env.docx
+++ b/presentations/Get_started_windows_env.docx
@@ -13,7 +13,6 @@
           <w:lang w:val="en-US"/>
         </w:rPr>
       </w:pPr>
-      <w:proofErr w:type="gramStart"/>
       <w:r>
         <w:rPr>
           <w:b/>
@@ -22,40 +21,7 @@
           <w:u w:val="single"/>
           <w:lang w:val="en-US"/>
         </w:rPr>
-        <w:t>Installing :</w:t>
-      </w:r>
-      <w:proofErr w:type="gramEnd"/>
-      <w:r>
-        <w:rPr>
-          <w:b/>
-          <w:sz w:val="28"/>
-          <w:szCs w:val="28"/>
-          <w:u w:val="single"/>
-          <w:lang w:val="en-US"/>
-        </w:rPr>
-        <w:t xml:space="preserve"> CUDA, </w:t>
-      </w:r>
-      <w:proofErr w:type="spellStart"/>
-      <w:r>
-        <w:rPr>
-          <w:b/>
-          <w:sz w:val="28"/>
-          <w:szCs w:val="28"/>
-          <w:u w:val="single"/>
-          <w:lang w:val="en-US"/>
-        </w:rPr>
-        <w:t>Cudnn</w:t>
-      </w:r>
-      <w:proofErr w:type="spellEnd"/>
-      <w:r>
-        <w:rPr>
-          <w:b/>
-          <w:sz w:val="28"/>
-          <w:szCs w:val="28"/>
-          <w:u w:val="single"/>
-          <w:lang w:val="en-US"/>
-        </w:rPr>
-        <w:t>, Anaconda</w:t>
+        <w:t>Installing : CUDA, Cudnn, Anaconda</w:t>
       </w:r>
       <w:r>
         <w:rPr>
@@ -130,21 +96,15 @@
         <w:rPr>
           <w:lang w:val="en-US"/>
         </w:rPr>
-        <w:t xml:space="preserve">Download </w:t>
-      </w:r>
-      <w:proofErr w:type="gramStart"/>
-      <w:r>
-        <w:rPr>
-          <w:lang w:val="en-US"/>
-        </w:rPr>
-        <w:t>anaconda :</w:t>
-      </w:r>
-      <w:proofErr w:type="gramEnd"/>
-      <w:r>
-        <w:rPr>
-          <w:lang w:val="en-US"/>
-        </w:rPr>
-        <w:t xml:space="preserve"> </w:t>
+        <w:t>Download A</w:t>
+      </w:r>
+      <w:bookmarkStart w:id="0" w:name="_GoBack"/>
+      <w:bookmarkEnd w:id="0"/>
+      <w:r>
+        <w:rPr>
+          <w:lang w:val="en-US"/>
+        </w:rPr>
+        <w:t xml:space="preserve">naconda : </w:t>
       </w:r>
       <w:hyperlink r:id="rId7" w:history="1">
         <w:r>
@@ -187,33 +147,15 @@
           <w:u w:val="single"/>
           <w:lang w:val="en-US"/>
         </w:rPr>
-        <w:t xml:space="preserve">Install </w:t>
-      </w:r>
-      <w:proofErr w:type="gramStart"/>
+        <w:t>Install GIT</w:t>
+      </w:r>
       <w:r>
         <w:rPr>
           <w:b/>
           <w:u w:val="single"/>
           <w:lang w:val="en-US"/>
         </w:rPr>
-        <w:t>GIT</w:t>
-      </w:r>
-      <w:r>
-        <w:rPr>
-          <w:b/>
-          <w:u w:val="single"/>
-          <w:lang w:val="en-US"/>
-        </w:rPr>
-        <w:t> :</w:t>
-      </w:r>
-      <w:proofErr w:type="gramEnd"/>
-      <w:r>
-        <w:rPr>
-          <w:b/>
-          <w:u w:val="single"/>
-          <w:lang w:val="en-US"/>
-        </w:rPr>
-        <w:t xml:space="preserve"> </w:t>
+        <w:t xml:space="preserve"> : </w:t>
       </w:r>
     </w:p>
     <w:p>
@@ -245,21 +187,7 @@
         <w:rPr>
           <w:lang w:val="en-US"/>
         </w:rPr>
-        <w:t xml:space="preserve">Download and install </w:t>
-      </w:r>
-      <w:proofErr w:type="spellStart"/>
-      <w:r>
-        <w:rPr>
-          <w:lang w:val="en-US"/>
-        </w:rPr>
-        <w:t>git</w:t>
-      </w:r>
-      <w:proofErr w:type="spellEnd"/>
-      <w:r>
-        <w:rPr>
-          <w:lang w:val="en-US"/>
-        </w:rPr>
-        <w:t xml:space="preserve"> for windows from the following link:</w:t>
+        <w:t>Download and install git for windows from the following link:</w:t>
       </w:r>
     </w:p>
     <w:p>
@@ -320,79 +248,37 @@
         <w:rPr>
           <w:lang w:val="en-US" w:eastAsia="fr-FR"/>
         </w:rPr>
-        <w:t xml:space="preserve">n the </w:t>
-      </w:r>
-      <w:proofErr w:type="spellStart"/>
-      <w:r>
+        <w:t>n the configs, use the git bash and let other by default if you want</w:t>
+      </w:r>
+    </w:p>
+    <w:p>
+      <w:pPr>
+        <w:pStyle w:val="Sansinterligne"/>
         <w:rPr>
           <w:lang w:val="en-US" w:eastAsia="fr-FR"/>
         </w:rPr>
-        <w:t>configs</w:t>
-      </w:r>
-      <w:proofErr w:type="spellEnd"/>
-      <w:r>
+      </w:pPr>
+    </w:p>
+    <w:p>
+      <w:pPr>
+        <w:pStyle w:val="Sansinterligne"/>
         <w:rPr>
           <w:lang w:val="en-US" w:eastAsia="fr-FR"/>
         </w:rPr>
-        <w:t xml:space="preserve">, use the </w:t>
-      </w:r>
-      <w:proofErr w:type="spellStart"/>
-      <w:r>
+      </w:pPr>
+    </w:p>
+    <w:p>
+      <w:pPr>
+        <w:pStyle w:val="Sansinterligne"/>
         <w:rPr>
           <w:lang w:val="en-US" w:eastAsia="fr-FR"/>
         </w:rPr>
-        <w:t>git</w:t>
-      </w:r>
-      <w:proofErr w:type="spellEnd"/>
+      </w:pPr>
       <w:r>
         <w:rPr>
           <w:lang w:val="en-US" w:eastAsia="fr-FR"/>
         </w:rPr>
-        <w:t xml:space="preserve"> bash and let other by default if you want</w:t>
-      </w:r>
-    </w:p>
-    <w:p>
-      <w:pPr>
-        <w:pStyle w:val="Sansinterligne"/>
-        <w:rPr>
-          <w:lang w:val="en-US" w:eastAsia="fr-FR"/>
-        </w:rPr>
-      </w:pPr>
-    </w:p>
-    <w:p>
-      <w:pPr>
-        <w:pStyle w:val="Sansinterligne"/>
-        <w:rPr>
-          <w:lang w:val="en-US" w:eastAsia="fr-FR"/>
-        </w:rPr>
-      </w:pPr>
-    </w:p>
-    <w:p>
-      <w:pPr>
-        <w:pStyle w:val="Sansinterligne"/>
-        <w:rPr>
-          <w:lang w:val="en-US" w:eastAsia="fr-FR"/>
-        </w:rPr>
-      </w:pPr>
-      <w:r>
-        <w:rPr>
-          <w:lang w:val="en-US" w:eastAsia="fr-FR"/>
-        </w:rPr>
-        <w:t xml:space="preserve">Then launch the </w:t>
-      </w:r>
-      <w:proofErr w:type="spellStart"/>
-      <w:r>
-        <w:rPr>
-          <w:lang w:val="en-US" w:eastAsia="fr-FR"/>
-        </w:rPr>
-        <w:t>git</w:t>
-      </w:r>
-      <w:proofErr w:type="spellEnd"/>
-      <w:r>
-        <w:rPr>
-          <w:lang w:val="en-US" w:eastAsia="fr-FR"/>
-        </w:rPr>
-        <w:t xml:space="preserve"> bash</w:t>
+        <w:t>Then launch the git bash</w:t>
       </w:r>
       <w:r>
         <w:rPr>
@@ -440,7 +326,6 @@
           <w:lang w:val="en-US" w:eastAsia="fr-FR"/>
         </w:rPr>
       </w:pPr>
-      <w:proofErr w:type="spellStart"/>
       <w:r>
         <w:rPr>
           <w:rFonts w:ascii="Courier New" w:eastAsia="Times New Roman" w:hAnsi="Courier New" w:cs="Courier New"/>
@@ -448,17 +333,7 @@
           <w:szCs w:val="20"/>
           <w:lang w:val="en-US" w:eastAsia="fr-FR"/>
         </w:rPr>
-        <w:t>git</w:t>
-      </w:r>
-      <w:proofErr w:type="spellEnd"/>
-      <w:r>
-        <w:rPr>
-          <w:rFonts w:ascii="Courier New" w:eastAsia="Times New Roman" w:hAnsi="Courier New" w:cs="Courier New"/>
-          <w:sz w:val="20"/>
-          <w:szCs w:val="20"/>
-          <w:lang w:val="en-US" w:eastAsia="fr-FR"/>
-        </w:rPr>
-        <w:t xml:space="preserve"> clone </w:t>
+        <w:t xml:space="preserve">git clone </w:t>
       </w:r>
       <w:hyperlink r:id="rId9" w:history="1">
         <w:r>
@@ -518,7 +393,6 @@
           <w:lang w:val="en-US" w:eastAsia="fr-FR"/>
         </w:rPr>
       </w:pPr>
-      <w:proofErr w:type="spellStart"/>
       <w:r>
         <w:rPr>
           <w:rFonts w:ascii="Courier New" w:eastAsia="Times New Roman" w:hAnsi="Courier New" w:cs="Courier New"/>
@@ -526,17 +400,7 @@
           <w:szCs w:val="20"/>
           <w:lang w:val="en-US" w:eastAsia="fr-FR"/>
         </w:rPr>
-        <w:t>git</w:t>
-      </w:r>
-      <w:proofErr w:type="spellEnd"/>
-      <w:r>
-        <w:rPr>
-          <w:rFonts w:ascii="Courier New" w:eastAsia="Times New Roman" w:hAnsi="Courier New" w:cs="Courier New"/>
-          <w:sz w:val="20"/>
-          <w:szCs w:val="20"/>
-          <w:lang w:val="en-US" w:eastAsia="fr-FR"/>
-        </w:rPr>
-        <w:t xml:space="preserve"> clone </w:t>
+        <w:t xml:space="preserve">git clone </w:t>
       </w:r>
       <w:hyperlink r:id="rId10" w:history="1">
         <w:r>
@@ -668,8 +532,6 @@
         </w:rPr>
         <w:t xml:space="preserve">If you have multiple machines </w:t>
       </w:r>
-      <w:bookmarkStart w:id="0" w:name="_GoBack"/>
-      <w:bookmarkEnd w:id="0"/>
     </w:p>
     <w:p>
       <w:pPr>
@@ -706,21 +568,7 @@
         <w:rPr>
           <w:lang w:val="en-US"/>
         </w:rPr>
-        <w:t xml:space="preserve">You will need some </w:t>
-      </w:r>
-      <w:proofErr w:type="spellStart"/>
-      <w:r>
-        <w:rPr>
-          <w:lang w:val="en-US"/>
-        </w:rPr>
-        <w:t>dll</w:t>
-      </w:r>
-      <w:proofErr w:type="spellEnd"/>
-      <w:r>
-        <w:rPr>
-          <w:lang w:val="en-US"/>
-        </w:rPr>
-        <w:t xml:space="preserve"> files from visual studio. </w:t>
+        <w:t xml:space="preserve">You will need some dll files from visual studio. </w:t>
       </w:r>
       <w:r>
         <w:rPr>
@@ -874,7 +722,6 @@
           <w:lang w:val="en-US"/>
         </w:rPr>
       </w:pPr>
-      <w:proofErr w:type="spellStart"/>
       <w:r>
         <w:rPr>
           <w:b/>
@@ -883,47 +730,18 @@
         </w:rPr>
         <w:t>Cudnn</w:t>
       </w:r>
-      <w:proofErr w:type="spellEnd"/>
-    </w:p>
-    <w:p>
-      <w:pPr>
-        <w:rPr>
-          <w:lang w:val="en-US"/>
-        </w:rPr>
-      </w:pPr>
-      <w:r>
-        <w:rPr>
-          <w:lang w:val="en-US"/>
-        </w:rPr>
-        <w:t xml:space="preserve">Now we need </w:t>
-      </w:r>
-      <w:proofErr w:type="spellStart"/>
-      <w:r>
-        <w:rPr>
-          <w:lang w:val="en-US"/>
-        </w:rPr>
-        <w:t>Cudnn</w:t>
-      </w:r>
-      <w:proofErr w:type="spellEnd"/>
-      <w:r>
-        <w:rPr>
-          <w:lang w:val="en-US"/>
-        </w:rPr>
-        <w:t xml:space="preserve"> to run </w:t>
-      </w:r>
-      <w:proofErr w:type="spellStart"/>
-      <w:r>
-        <w:rPr>
-          <w:lang w:val="en-US"/>
-        </w:rPr>
-        <w:t>Tensorflow</w:t>
-      </w:r>
-      <w:proofErr w:type="spellEnd"/>
-      <w:r>
-        <w:rPr>
-          <w:lang w:val="en-US"/>
-        </w:rPr>
-        <w:t xml:space="preserve"> or others neural networks library in our GPU: </w:t>
+    </w:p>
+    <w:p>
+      <w:pPr>
+        <w:rPr>
+          <w:lang w:val="en-US"/>
+        </w:rPr>
+      </w:pPr>
+      <w:r>
+        <w:rPr>
+          <w:lang w:val="en-US"/>
+        </w:rPr>
+        <w:t xml:space="preserve">Now we need Cudnn to run Tensorflow or others neural networks library in our GPU: </w:t>
       </w:r>
     </w:p>
     <w:p>
@@ -966,70 +784,43 @@
             <w:rStyle w:val="Lienhypertexte"/>
             <w:lang w:val="en-US"/>
           </w:rPr>
-          <w:t xml:space="preserve">Download </w:t>
+          <w:t>Download cuDNN v5.1 (Jan 20, 2017), for CUDA 8.0</w:t>
         </w:r>
-        <w:proofErr w:type="spellStart"/>
+      </w:hyperlink>
+      <w:r>
+        <w:rPr>
+          <w:lang w:val="en-US"/>
+        </w:rPr>
+        <w:t xml:space="preserve"> because it is the most stable and best for my GPU</w:t>
+      </w:r>
+    </w:p>
+    <w:p>
+      <w:pPr>
+        <w:rPr>
+          <w:lang w:val="en-US"/>
+        </w:rPr>
+      </w:pPr>
+      <w:r>
+        <w:rPr>
+          <w:lang w:val="en-US"/>
+        </w:rPr>
+        <w:t xml:space="preserve">And </w:t>
+      </w:r>
+      <w:hyperlink r:id="rId17" w:history="1">
         <w:r>
           <w:rPr>
             <w:rStyle w:val="Lienhypertexte"/>
             <w:lang w:val="en-US"/>
           </w:rPr>
-          <w:t>cuDNN</w:t>
-        </w:r>
-        <w:proofErr w:type="spellEnd"/>
-        <w:r>
-          <w:rPr>
-            <w:rStyle w:val="Lienhypertexte"/>
-            <w:lang w:val="en-US"/>
-          </w:rPr>
-          <w:t xml:space="preserve"> v5.1 (Jan 20, 2017), for CUDA 8.0</w:t>
+          <w:t>cuDNN v5.1 Library for Windows 7</w:t>
         </w:r>
       </w:hyperlink>
       <w:r>
         <w:rPr>
           <w:lang w:val="en-US"/>
         </w:rPr>
-        <w:t xml:space="preserve"> because it is the most stable and best for my GPU</w:t>
-      </w:r>
-    </w:p>
-    <w:p>
-      <w:pPr>
-        <w:rPr>
-          <w:lang w:val="en-US"/>
-        </w:rPr>
-      </w:pPr>
-      <w:proofErr w:type="gramStart"/>
-      <w:r>
-        <w:rPr>
-          <w:lang w:val="en-US"/>
-        </w:rPr>
-        <w:t xml:space="preserve">And </w:t>
-      </w:r>
-      <w:hyperlink r:id="rId17" w:history="1">
-        <w:proofErr w:type="spellStart"/>
-        <w:r>
-          <w:rPr>
-            <w:rStyle w:val="Lienhypertexte"/>
-            <w:lang w:val="en-US"/>
-          </w:rPr>
-          <w:t>cuDNN</w:t>
-        </w:r>
-        <w:proofErr w:type="spellEnd"/>
-        <w:r>
-          <w:rPr>
-            <w:rStyle w:val="Lienhypertexte"/>
-            <w:lang w:val="en-US"/>
-          </w:rPr>
-          <w:t xml:space="preserve"> v5.1 Library for Windows 7</w:t>
-        </w:r>
-      </w:hyperlink>
-      <w:r>
-        <w:rPr>
-          <w:lang w:val="en-US"/>
-        </w:rPr>
         <w:t xml:space="preserve"> because of my laptop configuration.</w:t>
       </w:r>
-      <w:proofErr w:type="gramEnd"/>
     </w:p>
     <w:p>
       <w:pPr>
@@ -1114,11 +905,13 @@
       <w:pPr>
         <w:pStyle w:val="Sansinterligne"/>
         <w:rPr>
-          <w:lang w:val="en-US"/>
-        </w:rPr>
-      </w:pPr>
-      <w:r>
-        <w:rPr>
+          <w:color w:val="FF0000"/>
+          <w:lang w:val="en-US"/>
+        </w:rPr>
+      </w:pPr>
+      <w:r>
+        <w:rPr>
+          <w:color w:val="FF0000"/>
           <w:lang w:val="en-US"/>
         </w:rPr>
         <w:t xml:space="preserve">#### </w:t>
@@ -1137,19 +930,11 @@
         </w:rPr>
         <w:t>I had a problem written “CUDA_ERROR_NO_DEVICE” or a window appearing saying “</w:t>
       </w:r>
-      <w:proofErr w:type="spellStart"/>
-      <w:r>
-        <w:rPr>
-          <w:lang w:val="en-US"/>
-        </w:rPr>
-        <w:t>nvidia</w:t>
-      </w:r>
-      <w:proofErr w:type="spellEnd"/>
-      <w:r>
-        <w:rPr>
-          <w:lang w:val="en-US"/>
-        </w:rPr>
-        <w:t xml:space="preserve"> device is not removable and cannot be </w:t>
+      <w:r>
+        <w:rPr>
+          <w:lang w:val="en-US"/>
+        </w:rPr>
+        <w:t xml:space="preserve">nvidia device is not removable and cannot be </w:t>
       </w:r>
       <w:r>
         <w:rPr>
@@ -1177,11 +962,13 @@
       <w:pPr>
         <w:pStyle w:val="Sansinterligne"/>
         <w:rPr>
-          <w:lang w:val="en-US"/>
-        </w:rPr>
-      </w:pPr>
-      <w:r>
-        <w:rPr>
+          <w:color w:val="FF0000"/>
+          <w:lang w:val="en-US"/>
+        </w:rPr>
+      </w:pPr>
+      <w:r>
+        <w:rPr>
+          <w:color w:val="FF0000"/>
           <w:lang w:val="en-US"/>
         </w:rPr>
         <w:t>####</w:t>
@@ -1274,21 +1061,7 @@
         <w:rPr>
           <w:lang w:val="en-US"/>
         </w:rPr>
-        <w:t xml:space="preserve">Create an environment named </w:t>
-      </w:r>
-      <w:proofErr w:type="spellStart"/>
-      <w:r>
-        <w:rPr>
-          <w:lang w:val="en-US"/>
-        </w:rPr>
-        <w:t>saxo</w:t>
-      </w:r>
-      <w:proofErr w:type="spellEnd"/>
-      <w:r>
-        <w:rPr>
-          <w:lang w:val="en-US"/>
-        </w:rPr>
-        <w:t>:</w:t>
+        <w:t>Create an environment named saxo:</w:t>
       </w:r>
       <w:r>
         <w:rPr>
@@ -1309,39 +1082,7 @@
           <w:i/>
           <w:lang w:val="en-US"/>
         </w:rPr>
-        <w:t>(</w:t>
-      </w:r>
-      <w:proofErr w:type="gramStart"/>
-      <w:r>
-        <w:rPr>
-          <w:i/>
-          <w:lang w:val="en-US"/>
-        </w:rPr>
-        <w:t>if</w:t>
-      </w:r>
-      <w:proofErr w:type="gramEnd"/>
-      <w:r>
-        <w:rPr>
-          <w:i/>
-          <w:lang w:val="en-US"/>
-        </w:rPr>
-        <w:t xml:space="preserve"> you’re not familiar with environments, it allows you to create different session of python with different </w:t>
-      </w:r>
-      <w:proofErr w:type="spellStart"/>
-      <w:r>
-        <w:rPr>
-          <w:i/>
-          <w:lang w:val="en-US"/>
-        </w:rPr>
-        <w:t>configs</w:t>
-      </w:r>
-      <w:proofErr w:type="spellEnd"/>
-      <w:r>
-        <w:rPr>
-          <w:i/>
-          <w:lang w:val="en-US"/>
-        </w:rPr>
-        <w:t>. For example, if you have a project in python 3.5 and another in python 3.6, some packages will have conflict on your computer. To avoid that, you make an environment for each of your project and it is like having only python 3.5 or only python 3.6)</w:t>
+        <w:t>(if you’re not familiar with environments, it allows you to create different session of python with different configs. For example, if you have a project in python 3.5 and another in python 3.6, some packages will have conflict on your computer. To avoid that, you make an environment for each of your project and it is like having only python 3.5 or only python 3.6)</w:t>
       </w:r>
     </w:p>
     <w:p>
@@ -1355,33 +1096,11 @@
           <w:lang w:val="en-US"/>
         </w:rPr>
       </w:pPr>
-      <w:proofErr w:type="spellStart"/>
-      <w:r>
-        <w:rPr>
-          <w:lang w:val="en-US"/>
-        </w:rPr>
-        <w:t>conda</w:t>
-      </w:r>
-      <w:proofErr w:type="spellEnd"/>
-      <w:r>
-        <w:rPr>
-          <w:lang w:val="en-US"/>
-        </w:rPr>
-        <w:t xml:space="preserve"> create –n </w:t>
-      </w:r>
-      <w:proofErr w:type="spellStart"/>
-      <w:r>
-        <w:rPr>
-          <w:lang w:val="en-US"/>
-        </w:rPr>
-        <w:t>saxo</w:t>
-      </w:r>
-      <w:proofErr w:type="spellEnd"/>
-      <w:r>
-        <w:rPr>
-          <w:lang w:val="en-US"/>
-        </w:rPr>
-        <w:t xml:space="preserve"> python=3</w:t>
+      <w:r>
+        <w:rPr>
+          <w:lang w:val="en-US"/>
+        </w:rPr>
+        <w:t>conda create –n saxo python=3</w:t>
       </w:r>
       <w:r>
         <w:rPr>
@@ -1405,16 +1124,8 @@
         <w:rPr>
           <w:lang w:val="en-US"/>
         </w:rPr>
-        <w:t xml:space="preserve">activate </w:t>
-      </w:r>
-      <w:proofErr w:type="spellStart"/>
-      <w:r>
-        <w:rPr>
-          <w:lang w:val="en-US"/>
-        </w:rPr>
-        <w:t>saxo</w:t>
-      </w:r>
-      <w:proofErr w:type="spellEnd"/>
+        <w:t>activate saxo</w:t>
+      </w:r>
     </w:p>
     <w:p>
       <w:pPr>
@@ -1427,112 +1138,12 @@
           <w:lang w:val="en-US"/>
         </w:rPr>
       </w:pPr>
-      <w:proofErr w:type="spellStart"/>
-      <w:r>
-        <w:rPr>
-          <w:lang w:val="en-US"/>
-        </w:rPr>
-        <w:t>conda</w:t>
-      </w:r>
-      <w:proofErr w:type="spellEnd"/>
-      <w:r>
-        <w:rPr>
-          <w:lang w:val="en-US"/>
-        </w:rPr>
-        <w:t xml:space="preserve"> install </w:t>
-      </w:r>
-      <w:proofErr w:type="spellStart"/>
-      <w:r>
-        <w:rPr>
-          <w:lang w:val="en-US"/>
-        </w:rPr>
-        <w:t>numpy</w:t>
-      </w:r>
-      <w:proofErr w:type="spellEnd"/>
-      <w:r>
-        <w:rPr>
-          <w:lang w:val="en-US"/>
-        </w:rPr>
-        <w:t xml:space="preserve"> </w:t>
-      </w:r>
-      <w:proofErr w:type="spellStart"/>
-      <w:r>
-        <w:rPr>
-          <w:lang w:val="en-US"/>
-        </w:rPr>
-        <w:t>scipy</w:t>
-      </w:r>
-      <w:proofErr w:type="spellEnd"/>
-      <w:r>
-        <w:rPr>
-          <w:lang w:val="en-US"/>
-        </w:rPr>
-        <w:t xml:space="preserve"> pandas </w:t>
-      </w:r>
-      <w:proofErr w:type="spellStart"/>
-      <w:r>
-        <w:rPr>
-          <w:lang w:val="en-US"/>
-        </w:rPr>
-        <w:t>scikit</w:t>
-      </w:r>
-      <w:proofErr w:type="spellEnd"/>
-      <w:r>
-        <w:rPr>
-          <w:lang w:val="en-US"/>
-        </w:rPr>
-        <w:t xml:space="preserve">-learn </w:t>
-      </w:r>
-      <w:proofErr w:type="spellStart"/>
-      <w:r>
-        <w:rPr>
-          <w:lang w:val="en-US"/>
-        </w:rPr>
-        <w:t>jupyter</w:t>
-      </w:r>
-      <w:proofErr w:type="spellEnd"/>
-      <w:r>
-        <w:rPr>
-          <w:lang w:val="en-US"/>
-        </w:rPr>
-        <w:t xml:space="preserve"> h5py </w:t>
-      </w:r>
-      <w:proofErr w:type="spellStart"/>
-      <w:r>
-        <w:rPr>
-          <w:lang w:val="en-US"/>
-        </w:rPr>
-        <w:t>matplotlib</w:t>
-      </w:r>
-      <w:proofErr w:type="spellEnd"/>
-      <w:r>
-        <w:rPr>
-          <w:lang w:val="en-US"/>
-        </w:rPr>
-        <w:t xml:space="preserve"> </w:t>
-      </w:r>
-      <w:proofErr w:type="spellStart"/>
-      <w:r>
-        <w:rPr>
-          <w:lang w:val="en-US"/>
-        </w:rPr>
-        <w:t>seaborn</w:t>
-      </w:r>
-      <w:proofErr w:type="spellEnd"/>
-      <w:r>
-        <w:rPr>
-          <w:lang w:val="en-US"/>
-        </w:rPr>
-        <w:t xml:space="preserve"> </w:t>
-      </w:r>
-      <w:proofErr w:type="spellStart"/>
-      <w:r>
-        <w:rPr>
-          <w:lang w:val="en-US"/>
-        </w:rPr>
-        <w:t>cython</w:t>
-      </w:r>
-      <w:proofErr w:type="spellEnd"/>
+      <w:r>
+        <w:rPr>
+          <w:lang w:val="en-US"/>
+        </w:rPr>
+        <w:t>conda install numpy scipy pandas scikit-learn jupyter h5py matplotlib seaborn cython</w:t>
+      </w:r>
     </w:p>
     <w:p>
       <w:pPr>
@@ -1545,43 +1156,15 @@
           <w:lang w:val="en-US"/>
         </w:rPr>
       </w:pPr>
-      <w:proofErr w:type="spellStart"/>
-      <w:r>
-        <w:t>pip</w:t>
-      </w:r>
-      <w:proofErr w:type="spellEnd"/>
-      <w:r>
-        <w:t xml:space="preserve"> </w:t>
-      </w:r>
-      <w:proofErr w:type="spellStart"/>
-      <w:r>
-        <w:t>install</w:t>
-      </w:r>
-      <w:proofErr w:type="spellEnd"/>
-      <w:r>
-        <w:t xml:space="preserve"> </w:t>
-      </w:r>
-      <w:proofErr w:type="spellStart"/>
-      <w:r>
-        <w:t>keras</w:t>
-      </w:r>
-      <w:proofErr w:type="spellEnd"/>
-      <w:r>
-        <w:t xml:space="preserve"> </w:t>
-      </w:r>
-      <w:proofErr w:type="spellStart"/>
-      <w:r>
-        <w:t>treetaggerwrapper</w:t>
-      </w:r>
-      <w:proofErr w:type="spellEnd"/>
-      <w:r>
-        <w:t xml:space="preserve"> </w:t>
-      </w:r>
-      <w:proofErr w:type="spellStart"/>
-      <w:r>
-        <w:t>xlrd</w:t>
-      </w:r>
-      <w:proofErr w:type="spellEnd"/>
+      <w:r>
+        <w:t>pip install keras</w:t>
+      </w:r>
+      <w:r>
+        <w:t xml:space="preserve"> treetaggerwrapper</w:t>
+      </w:r>
+      <w:r>
+        <w:t xml:space="preserve"> xlrd</w:t>
+      </w:r>
     </w:p>
     <w:p>
       <w:pPr>
@@ -1594,44 +1177,13 @@
           <w:lang w:val="en-US"/>
         </w:rPr>
       </w:pPr>
-      <w:proofErr w:type="spellStart"/>
       <w:r>
         <w:lastRenderedPageBreak/>
-        <w:t>conda</w:t>
-      </w:r>
-      <w:proofErr w:type="spellEnd"/>
-      <w:r>
-        <w:t xml:space="preserve"> </w:t>
-      </w:r>
-      <w:proofErr w:type="spellStart"/>
-      <w:r>
-        <w:t>install</w:t>
-      </w:r>
-      <w:proofErr w:type="spellEnd"/>
-      <w:r>
-        <w:t xml:space="preserve"> </w:t>
-      </w:r>
-      <w:proofErr w:type="spellStart"/>
-      <w:r>
-        <w:t>mingw</w:t>
-      </w:r>
-      <w:proofErr w:type="spellEnd"/>
-      <w:r>
-        <w:t xml:space="preserve"> </w:t>
-      </w:r>
-      <w:proofErr w:type="spellStart"/>
-      <w:r>
-        <w:t>libpython</w:t>
-      </w:r>
-      <w:proofErr w:type="spellEnd"/>
-      <w:r>
-        <w:t xml:space="preserve"> </w:t>
-      </w:r>
-      <w:proofErr w:type="spellStart"/>
-      <w:r>
-        <w:t>gensim</w:t>
-      </w:r>
-      <w:proofErr w:type="spellEnd"/>
+        <w:t>conda install mingw libpython</w:t>
+      </w:r>
+      <w:r>
+        <w:t xml:space="preserve"> gensim</w:t>
+      </w:r>
     </w:p>
     <w:p>
       <w:pPr>
@@ -1665,14 +1217,12 @@
         </w:rPr>
         <w:t xml:space="preserve">         (for </w:t>
       </w:r>
-      <w:proofErr w:type="spellStart"/>
       <w:r>
         <w:rPr>
           <w:lang w:val="en-US"/>
         </w:rPr>
         <w:t>gpu</w:t>
       </w:r>
-      <w:proofErr w:type="spellEnd"/>
       <w:r>
         <w:rPr>
           <w:lang w:val="en-US"/>
@@ -1716,43 +1266,27 @@
         <w:rPr>
           <w:lang w:val="en-US"/>
         </w:rPr>
-        <w:t xml:space="preserve">                     (for </w:t>
-      </w:r>
-      <w:proofErr w:type="spellStart"/>
-      <w:r>
-        <w:rPr>
-          <w:lang w:val="en-US"/>
-        </w:rPr>
-        <w:t>cpu</w:t>
-      </w:r>
-      <w:proofErr w:type="spellEnd"/>
-      <w:r>
-        <w:rPr>
-          <w:lang w:val="en-US"/>
-        </w:rPr>
-        <w:t xml:space="preserve"> only)</w:t>
-      </w:r>
-    </w:p>
-    <w:p>
-      <w:pPr>
-        <w:rPr>
-          <w:lang w:val="en-US"/>
-        </w:rPr>
-      </w:pPr>
-      <w:r>
-        <w:rPr>
-          <w:lang w:val="en-US"/>
-        </w:rPr>
-        <w:t xml:space="preserve">#### </w:t>
-      </w:r>
-      <w:proofErr w:type="spellStart"/>
-      <w:r>
-        <w:rPr>
-          <w:lang w:val="en-US"/>
-        </w:rPr>
-        <w:t>TreeTagger</w:t>
-      </w:r>
-      <w:proofErr w:type="spellEnd"/>
+        <w:t xml:space="preserve">                     (for cpu only)</w:t>
+      </w:r>
+    </w:p>
+    <w:p>
+      <w:pPr>
+        <w:rPr>
+          <w:lang w:val="en-US"/>
+        </w:rPr>
+      </w:pPr>
+      <w:r>
+        <w:rPr>
+          <w:lang w:val="en-US"/>
+        </w:rPr>
+        <w:t>#### TreeTagger</w:t>
+      </w:r>
+      <w:r>
+        <w:rPr>
+          <w:lang w:val="en-US"/>
+        </w:rPr>
+        <w:t xml:space="preserve"> (optional for lemmatization only)</w:t>
+      </w:r>
     </w:p>
     <w:p>
       <w:pPr>
@@ -1868,23 +1402,7 @@
           <w:i/>
           <w:lang w:val="en-US"/>
         </w:rPr>
-        <w:t xml:space="preserve">And the French lib I used has been </w:t>
-      </w:r>
-      <w:proofErr w:type="gramStart"/>
-      <w:r>
-        <w:rPr>
-          <w:i/>
-          <w:lang w:val="en-US"/>
-        </w:rPr>
-        <w:t>download</w:t>
-      </w:r>
-      <w:proofErr w:type="gramEnd"/>
-      <w:r>
-        <w:rPr>
-          <w:i/>
-          <w:lang w:val="en-US"/>
-        </w:rPr>
-        <w:t xml:space="preserve"> with this link</w:t>
+        <w:t>And the French lib I used has been download with this link</w:t>
       </w:r>
       <w:r>
         <w:rPr>
@@ -1928,41 +1446,13 @@
         <w:rPr>
           <w:lang w:val="en-US"/>
         </w:rPr>
-        <w:t xml:space="preserve">I needed to install </w:t>
-      </w:r>
-      <w:proofErr w:type="spellStart"/>
-      <w:r>
-        <w:rPr>
-          <w:lang w:val="en-US"/>
-        </w:rPr>
-        <w:t>activeperl</w:t>
-      </w:r>
-      <w:proofErr w:type="spellEnd"/>
-      <w:r>
-        <w:rPr>
-          <w:lang w:val="en-US"/>
-        </w:rPr>
-        <w:t xml:space="preserve"> to make it work.</w:t>
-      </w:r>
-      <w:r>
-        <w:rPr>
-          <w:lang w:val="en-US"/>
-        </w:rPr>
-        <w:t xml:space="preserve"> (</w:t>
-      </w:r>
-      <w:proofErr w:type="gramStart"/>
-      <w:r>
-        <w:rPr>
-          <w:lang w:val="en-US"/>
-        </w:rPr>
-        <w:t>download</w:t>
-      </w:r>
-      <w:proofErr w:type="gramEnd"/>
-      <w:r>
-        <w:rPr>
-          <w:lang w:val="en-US"/>
-        </w:rPr>
-        <w:t xml:space="preserve"> and install it from their website: </w:t>
+        <w:t>I needed to install activeperl to make it work.</w:t>
+      </w:r>
+      <w:r>
+        <w:rPr>
+          <w:lang w:val="en-US"/>
+        </w:rPr>
+        <w:t xml:space="preserve"> (download and install it from their website: </w:t>
       </w:r>
       <w:hyperlink r:id="rId25" w:history="1">
         <w:r>
@@ -2003,16 +1493,8 @@
         <w:rPr>
           <w:lang w:val="en-US"/>
         </w:rPr>
-        <w:t xml:space="preserve"> for the </w:t>
-      </w:r>
-      <w:proofErr w:type="spellStart"/>
-      <w:r>
-        <w:rPr>
-          <w:lang w:val="en-US"/>
-        </w:rPr>
-        <w:t>TreeTagger</w:t>
-      </w:r>
-      <w:proofErr w:type="spellEnd"/>
+        <w:t xml:space="preserve"> for the TreeTagger</w:t>
+      </w:r>
       <w:r>
         <w:rPr>
           <w:lang w:val="en-US"/>
@@ -2081,16 +1563,8 @@
         <w:rPr>
           <w:lang w:val="en-US"/>
         </w:rPr>
-        <w:t xml:space="preserve">Download and install </w:t>
-      </w:r>
-      <w:proofErr w:type="spellStart"/>
-      <w:r>
-        <w:rPr>
-          <w:lang w:val="en-US"/>
-        </w:rPr>
-        <w:t>activeperl</w:t>
-      </w:r>
-      <w:proofErr w:type="spellEnd"/>
+        <w:t>Download and install activeperl</w:t>
+      </w:r>
     </w:p>
     <w:p>
       <w:pPr>
@@ -2166,16 +1640,8 @@
         <w:rPr>
           <w:lang w:val="en-US"/>
         </w:rPr>
-        <w:t xml:space="preserve">ctivate </w:t>
-      </w:r>
-      <w:proofErr w:type="spellStart"/>
-      <w:r>
-        <w:rPr>
-          <w:lang w:val="en-US"/>
-        </w:rPr>
-        <w:t>saxo</w:t>
-      </w:r>
-      <w:proofErr w:type="spellEnd"/>
+        <w:t>ctivate saxo</w:t>
+      </w:r>
     </w:p>
     <w:p>
       <w:pPr>
@@ -2188,19 +1654,11 @@
           <w:lang w:val="en-US"/>
         </w:rPr>
       </w:pPr>
-      <w:proofErr w:type="spellStart"/>
-      <w:r>
-        <w:rPr>
-          <w:lang w:val="en-US"/>
-        </w:rPr>
-        <w:t>jupyter</w:t>
-      </w:r>
-      <w:proofErr w:type="spellEnd"/>
-      <w:r>
-        <w:rPr>
-          <w:lang w:val="en-US"/>
-        </w:rPr>
-        <w:t xml:space="preserve"> notebook</w:t>
+      <w:r>
+        <w:rPr>
+          <w:lang w:val="en-US"/>
+        </w:rPr>
+        <w:t>jupyter notebook</w:t>
       </w:r>
     </w:p>
     <w:p>
@@ -2246,77 +1704,7 @@
         <w:rPr>
           <w:lang w:val="en-US"/>
         </w:rPr>
-        <w:t xml:space="preserve"> Just be sure that your python interpreter is the one in your </w:t>
-      </w:r>
-      <w:proofErr w:type="spellStart"/>
-      <w:r>
-        <w:rPr>
-          <w:lang w:val="en-US"/>
-        </w:rPr>
-        <w:t>conda</w:t>
-      </w:r>
-      <w:proofErr w:type="spellEnd"/>
-      <w:r>
-        <w:rPr>
-          <w:lang w:val="en-US"/>
-        </w:rPr>
-        <w:t xml:space="preserve"> folder: &lt;</w:t>
-      </w:r>
-      <w:proofErr w:type="spellStart"/>
-      <w:r>
-        <w:rPr>
-          <w:lang w:val="en-US"/>
-        </w:rPr>
-        <w:t>conda_folder</w:t>
-      </w:r>
-      <w:proofErr w:type="spellEnd"/>
-      <w:r>
-        <w:rPr>
-          <w:lang w:val="en-US"/>
-        </w:rPr>
-        <w:t>&gt;/</w:t>
-      </w:r>
-      <w:proofErr w:type="spellStart"/>
-      <w:r>
-        <w:rPr>
-          <w:lang w:val="en-US"/>
-        </w:rPr>
-        <w:t>conda</w:t>
-      </w:r>
-      <w:proofErr w:type="spellEnd"/>
-      <w:r>
-        <w:rPr>
-          <w:lang w:val="en-US"/>
-        </w:rPr>
-        <w:t>/</w:t>
-      </w:r>
-      <w:proofErr w:type="spellStart"/>
-      <w:r>
-        <w:rPr>
-          <w:lang w:val="en-US"/>
-        </w:rPr>
-        <w:t>envs</w:t>
-      </w:r>
-      <w:proofErr w:type="spellEnd"/>
-      <w:r>
-        <w:rPr>
-          <w:lang w:val="en-US"/>
-        </w:rPr>
-        <w:t>/</w:t>
-      </w:r>
-      <w:proofErr w:type="spellStart"/>
-      <w:r>
-        <w:rPr>
-          <w:lang w:val="en-US"/>
-        </w:rPr>
-        <w:t>saxo</w:t>
-      </w:r>
-      <w:proofErr w:type="spellEnd"/>
-      <w:r>
-        <w:rPr>
-          <w:lang w:val="en-US"/>
-        </w:rPr>
-        <w:t>/python.exe</w:t>
+        <w:t xml:space="preserve"> Just be sure that your python interpreter is the one in your conda folder: &lt;conda_folder&gt;/conda/envs/saxo/python.exe</w:t>
       </w:r>
     </w:p>
     <w:p>
@@ -2507,34 +1895,16 @@
       <w:pPr>
         <w:pStyle w:val="Sansinterligne"/>
       </w:pPr>
-      <w:proofErr w:type="spellStart"/>
-      <w:r>
-        <w:t>NoProxy</w:t>
-      </w:r>
-      <w:proofErr w:type="spellEnd"/>
-      <w:r>
-        <w:t xml:space="preserve">         </w:t>
-      </w:r>
-      <w:proofErr w:type="spellStart"/>
-      <w:r>
-        <w:t>localhost</w:t>
-      </w:r>
-      <w:proofErr w:type="spellEnd"/>
-      <w:r>
-        <w:t>, 127.0.0.*, 172.23.152.*</w:t>
+      <w:r>
+        <w:t>NoProxy         localhost, 127.0.0.*, 172.23.152.*</w:t>
       </w:r>
     </w:p>
     <w:p>
       <w:pPr>
         <w:pStyle w:val="Sansinterligne"/>
       </w:pPr>
-      <w:proofErr w:type="spellStart"/>
-      <w:r>
-        <w:t>Listen</w:t>
-      </w:r>
-      <w:proofErr w:type="spellEnd"/>
-      <w:r>
-        <w:t xml:space="preserve">          3128</w:t>
+      <w:r>
+        <w:t>Listen          3128</w:t>
       </w:r>
     </w:p>
     <w:p>
@@ -2543,21 +1913,8 @@
       </w:pPr>
     </w:p>
     <w:p>
-      <w:proofErr w:type="spellStart"/>
-      <w:r>
-        <w:t>Then</w:t>
-      </w:r>
-      <w:proofErr w:type="spellEnd"/>
-      <w:r>
-        <w:t xml:space="preserve"> go in </w:t>
-      </w:r>
-      <w:proofErr w:type="spellStart"/>
-      <w:r>
-        <w:t>your</w:t>
-      </w:r>
-      <w:proofErr w:type="spellEnd"/>
-      <w:r>
-        <w:t xml:space="preserve"> configuration: Panneau de configuration &gt; Options Internet &gt; Connexions &gt; Paramètres réseau </w:t>
+      <w:r>
+        <w:t xml:space="preserve">Then go in your configuration: Panneau de configuration &gt; Options Internet &gt; Connexions &gt; Paramètres réseau </w:t>
       </w:r>
     </w:p>
     <w:p>
@@ -2646,21 +2003,7 @@
         <w:rPr>
           <w:lang w:val="en-US"/>
         </w:rPr>
-        <w:t xml:space="preserve">## </w:t>
-      </w:r>
-      <w:proofErr w:type="gramStart"/>
-      <w:r>
-        <w:rPr>
-          <w:lang w:val="en-US"/>
-        </w:rPr>
-        <w:t>if</w:t>
-      </w:r>
-      <w:proofErr w:type="gramEnd"/>
-      <w:r>
-        <w:rPr>
-          <w:lang w:val="en-US"/>
-        </w:rPr>
-        <w:t xml:space="preserve"> it doesn’t work</w:t>
+        <w:t>## if it doesn’t work</w:t>
       </w:r>
     </w:p>
     <w:p>
@@ -2684,35 +2027,11 @@
           <w:lang w:val="en-US"/>
         </w:rPr>
       </w:pPr>
-      <w:proofErr w:type="spellStart"/>
-      <w:proofErr w:type="gramStart"/>
-      <w:r>
-        <w:rPr>
-          <w:lang w:val="en-US"/>
-        </w:rPr>
-        <w:t>conda</w:t>
-      </w:r>
-      <w:proofErr w:type="spellEnd"/>
-      <w:proofErr w:type="gramEnd"/>
-      <w:r>
-        <w:rPr>
-          <w:lang w:val="en-US"/>
-        </w:rPr>
-        <w:t xml:space="preserve"> </w:t>
-      </w:r>
-      <w:proofErr w:type="spellStart"/>
-      <w:r>
-        <w:rPr>
-          <w:lang w:val="en-US"/>
-        </w:rPr>
-        <w:t>config</w:t>
-      </w:r>
-      <w:proofErr w:type="spellEnd"/>
-      <w:r>
-        <w:rPr>
-          <w:lang w:val="en-US"/>
-        </w:rPr>
-        <w:t xml:space="preserve"> --add channels r</w:t>
+      <w:r>
+        <w:rPr>
+          <w:lang w:val="en-US"/>
+        </w:rPr>
+        <w:t>conda config --add channels r</w:t>
       </w:r>
     </w:p>
     <w:p>
@@ -2726,21 +2045,7 @@
         <w:rPr>
           <w:lang w:val="en-US"/>
         </w:rPr>
-        <w:t>It creates the .</w:t>
-      </w:r>
-      <w:proofErr w:type="spellStart"/>
-      <w:r>
-        <w:rPr>
-          <w:lang w:val="en-US"/>
-        </w:rPr>
-        <w:t>condarc</w:t>
-      </w:r>
-      <w:proofErr w:type="spellEnd"/>
-      <w:r>
-        <w:rPr>
-          <w:lang w:val="en-US"/>
-        </w:rPr>
-        <w:t xml:space="preserve"> file in your home directory</w:t>
+        <w:t>It creates the .condarc file in your home directory</w:t>
       </w:r>
     </w:p>
     <w:p>
@@ -2754,21 +2059,7 @@
         <w:rPr>
           <w:lang w:val="en-US"/>
         </w:rPr>
-        <w:t>Open .</w:t>
-      </w:r>
-      <w:proofErr w:type="spellStart"/>
-      <w:r>
-        <w:rPr>
-          <w:lang w:val="en-US"/>
-        </w:rPr>
-        <w:t>condarc</w:t>
-      </w:r>
-      <w:proofErr w:type="spellEnd"/>
-      <w:r>
-        <w:rPr>
-          <w:lang w:val="en-US"/>
-        </w:rPr>
-        <w:t xml:space="preserve"> file and delete lines written in it.</w:t>
+        <w:t>Open .condarc file and delete lines written in it.</w:t>
       </w:r>
     </w:p>
     <w:p>
@@ -2782,21 +2073,7 @@
         <w:rPr>
           <w:lang w:val="en-US"/>
         </w:rPr>
-        <w:t>Write in .</w:t>
-      </w:r>
-      <w:proofErr w:type="spellStart"/>
-      <w:r>
-        <w:rPr>
-          <w:lang w:val="en-US"/>
-        </w:rPr>
-        <w:t>condarc</w:t>
-      </w:r>
-      <w:proofErr w:type="spellEnd"/>
-      <w:r>
-        <w:rPr>
-          <w:lang w:val="en-US"/>
-        </w:rPr>
-        <w:t xml:space="preserve">: </w:t>
+        <w:t xml:space="preserve">Write in .condarc: </w:t>
       </w:r>
     </w:p>
     <w:p>
@@ -2806,20 +2083,12 @@
           <w:lang w:val="en-US"/>
         </w:rPr>
       </w:pPr>
-      <w:proofErr w:type="spellStart"/>
       <w:r>
         <w:rPr>
           <w:lang w:val="en-US"/>
         </w:rPr>
         <w:lastRenderedPageBreak/>
-        <w:t>proxy_servers</w:t>
-      </w:r>
-      <w:proofErr w:type="spellEnd"/>
-      <w:r>
-        <w:rPr>
-          <w:lang w:val="en-US"/>
-        </w:rPr>
-        <w:t>:</w:t>
+        <w:t>proxy_servers:</w:t>
       </w:r>
     </w:p>
     <w:p>
@@ -2833,21 +2102,7 @@
         <w:rPr>
           <w:lang w:val="en-US"/>
         </w:rPr>
-        <w:t xml:space="preserve">    </w:t>
-      </w:r>
-      <w:proofErr w:type="gramStart"/>
-      <w:r>
-        <w:rPr>
-          <w:lang w:val="en-US"/>
-        </w:rPr>
-        <w:t>http</w:t>
-      </w:r>
-      <w:proofErr w:type="gramEnd"/>
-      <w:r>
-        <w:rPr>
-          <w:lang w:val="en-US"/>
-        </w:rPr>
-        <w:t>: http://localhost:3128</w:t>
+        <w:t xml:space="preserve">    http: http://localhost:3128</w:t>
       </w:r>
     </w:p>
     <w:p>
@@ -2861,21 +2116,7 @@
         <w:rPr>
           <w:lang w:val="en-US"/>
         </w:rPr>
-        <w:t xml:space="preserve">    </w:t>
-      </w:r>
-      <w:proofErr w:type="gramStart"/>
-      <w:r>
-        <w:rPr>
-          <w:lang w:val="en-US"/>
-        </w:rPr>
-        <w:t>https</w:t>
-      </w:r>
-      <w:proofErr w:type="gramEnd"/>
-      <w:r>
-        <w:rPr>
-          <w:lang w:val="en-US"/>
-        </w:rPr>
-        <w:t>: http://localhost:3128</w:t>
+        <w:t xml:space="preserve">    https: http://localhost:3128</w:t>
       </w:r>
     </w:p>
     <w:p>

</xml_diff>